<commit_message>
Changed some stuff on functional spec reworded and change use case the alert one
</commit_message>
<xml_diff>
--- a/Documents/Functional Specification.docx
+++ b/Documents/Functional Specification.docx
@@ -6262,7 +6262,19 @@
         <w:rPr>
           <w:rFonts w:ascii="Times New Roman" w:hAnsi="Times New Roman" w:cs="Times New Roman"/>
         </w:rPr>
-        <w:t xml:space="preserve"> The secure application ensures both users can perform there roles efficiently while maintaining confidentiality and integrity of there data.</w:t>
+        <w:t xml:space="preserve"> The secure application ensures both users can perform there roles efficiently while maintaining confidentiality and integrity of </w:t>
+      </w:r>
+      <w:r>
+        <w:rPr>
+          <w:rFonts w:ascii="Times New Roman" w:hAnsi="Times New Roman" w:cs="Times New Roman"/>
+        </w:rPr>
+        <w:t>their data</w:t>
+      </w:r>
+      <w:r>
+        <w:rPr>
+          <w:rFonts w:ascii="Times New Roman" w:hAnsi="Times New Roman" w:cs="Times New Roman"/>
+        </w:rPr>
+        <w:t>.</w:t>
       </w:r>
     </w:p>
     <w:p>
@@ -6276,13 +6288,13 @@
         <w:rPr>
           <w:rFonts w:ascii="Times New Roman" w:hAnsi="Times New Roman" w:cs="Times New Roman"/>
         </w:rPr>
-        <w:t>The</w:t>
-      </w:r>
-      <w:r>
-        <w:rPr>
-          <w:rFonts w:ascii="Times New Roman" w:hAnsi="Times New Roman" w:cs="Times New Roman"/>
-        </w:rPr>
-        <w:t>se are a</w:t>
+        <w:t xml:space="preserve">Following </w:t>
+      </w:r>
+      <w:r>
+        <w:rPr>
+          <w:rFonts w:ascii="Times New Roman" w:hAnsi="Times New Roman" w:cs="Times New Roman"/>
+        </w:rPr>
+        <w:t>are a</w:t>
       </w:r>
       <w:r>
         <w:rPr>
@@ -6367,7 +6379,19 @@
         <w:rPr>
           <w:rFonts w:ascii="Times New Roman" w:hAnsi="Times New Roman" w:cs="Times New Roman"/>
         </w:rPr>
-        <w:t>ensure the security of patients sensitive information and to comply with the Health Level 7 standard.</w:t>
+        <w:t xml:space="preserve">ensure the security of patients sensitive information and to comply with the Health Level 7 </w:t>
+      </w:r>
+      <w:r>
+        <w:rPr>
+          <w:rFonts w:ascii="Times New Roman" w:hAnsi="Times New Roman" w:cs="Times New Roman"/>
+        </w:rPr>
+        <w:t>standard</w:t>
+      </w:r>
+      <w:r>
+        <w:rPr>
+          <w:rFonts w:ascii="Times New Roman" w:hAnsi="Times New Roman" w:cs="Times New Roman"/>
+        </w:rPr>
+        <w:t>.</w:t>
       </w:r>
     </w:p>
     <w:p>
@@ -6392,19 +6416,7 @@
         <w:rPr>
           <w:rFonts w:ascii="Times New Roman" w:hAnsi="Times New Roman" w:cs="Times New Roman"/>
         </w:rPr>
-        <w:t xml:space="preserve">Maintaining </w:t>
-      </w:r>
-      <w:r>
-        <w:rPr>
-          <w:rFonts w:ascii="Times New Roman" w:hAnsi="Times New Roman" w:cs="Times New Roman"/>
-        </w:rPr>
-        <w:t>the patients personal and medical information</w:t>
-      </w:r>
-      <w:r>
-        <w:rPr>
-          <w:rFonts w:ascii="Times New Roman" w:hAnsi="Times New Roman" w:cs="Times New Roman"/>
-        </w:rPr>
-        <w:t>.</w:t>
+        <w:t>The Patient profile contains the personal and medical information.</w:t>
       </w:r>
     </w:p>
     <w:p>
@@ -6423,19 +6435,13 @@
         <w:rPr>
           <w:rFonts w:ascii="Times New Roman" w:hAnsi="Times New Roman" w:cs="Times New Roman"/>
         </w:rPr>
-        <w:t xml:space="preserve">Care Planner: To create and manage a custom care plan for individual </w:t>
-      </w:r>
-      <w:r>
-        <w:rPr>
-          <w:rFonts w:ascii="Times New Roman" w:hAnsi="Times New Roman" w:cs="Times New Roman"/>
-        </w:rPr>
-        <w:t xml:space="preserve">elderly </w:t>
-      </w:r>
-      <w:r>
-        <w:rPr>
-          <w:rFonts w:ascii="Times New Roman" w:hAnsi="Times New Roman" w:cs="Times New Roman"/>
-        </w:rPr>
-        <w:t>patients.</w:t>
+        <w:t>Care Planner: To create and manage a custom care plan</w:t>
+      </w:r>
+      <w:r>
+        <w:rPr>
+          <w:rFonts w:ascii="Times New Roman" w:hAnsi="Times New Roman" w:cs="Times New Roman"/>
+        </w:rPr>
+        <w:t>.</w:t>
       </w:r>
     </w:p>
     <w:p>
@@ -6512,19 +6518,19 @@
         <w:rPr>
           <w:rFonts w:ascii="Times New Roman" w:hAnsi="Times New Roman" w:cs="Times New Roman"/>
         </w:rPr>
-        <w:t>Schedule daily carer to</w:t>
-      </w:r>
-      <w:r>
-        <w:rPr>
-          <w:rFonts w:ascii="Times New Roman" w:hAnsi="Times New Roman" w:cs="Times New Roman"/>
-        </w:rPr>
-        <w:t xml:space="preserve"> </w:t>
-      </w:r>
-      <w:r>
-        <w:rPr>
-          <w:rFonts w:ascii="Times New Roman" w:hAnsi="Times New Roman" w:cs="Times New Roman"/>
-        </w:rPr>
-        <w:t>patients</w:t>
+        <w:t xml:space="preserve">Schedule </w:t>
+      </w:r>
+      <w:r>
+        <w:rPr>
+          <w:rFonts w:ascii="Times New Roman" w:hAnsi="Times New Roman" w:cs="Times New Roman"/>
+        </w:rPr>
+        <w:t>of carer assigned to patient</w:t>
+      </w:r>
+      <w:r>
+        <w:rPr>
+          <w:rFonts w:ascii="Times New Roman" w:hAnsi="Times New Roman" w:cs="Times New Roman"/>
+        </w:rPr>
+        <w:t>s</w:t>
       </w:r>
       <w:r>
         <w:rPr>
@@ -6599,6 +6605,12 @@
           <w:rFonts w:ascii="Times New Roman" w:hAnsi="Times New Roman" w:cs="Times New Roman"/>
         </w:rPr>
         <w:t xml:space="preserve"> among other notifications</w:t>
+      </w:r>
+      <w:r>
+        <w:rPr>
+          <w:rFonts w:ascii="Times New Roman" w:hAnsi="Times New Roman" w:cs="Times New Roman"/>
+        </w:rPr>
+        <w:t xml:space="preserve"> such as reminders to administer medication to patients on time</w:t>
       </w:r>
       <w:r>
         <w:rPr>
@@ -6820,7 +6832,19 @@
         <w:rPr>
           <w:rFonts w:ascii="Times New Roman" w:hAnsi="Times New Roman" w:cs="Times New Roman"/>
         </w:rPr>
-        <w:t>. The data is easily accessible and easily updatable. There are two main users i</w:t>
+        <w:t xml:space="preserve">. The data is easily accessible and </w:t>
+      </w:r>
+      <w:r>
+        <w:rPr>
+          <w:rFonts w:ascii="Times New Roman" w:hAnsi="Times New Roman" w:cs="Times New Roman"/>
+        </w:rPr>
+        <w:t>efficient</w:t>
+      </w:r>
+      <w:r>
+        <w:rPr>
+          <w:rFonts w:ascii="Times New Roman" w:hAnsi="Times New Roman" w:cs="Times New Roman"/>
+        </w:rPr>
+        <w:t>. There are two main users i</w:t>
       </w:r>
       <w:r>
         <w:rPr>
@@ -7060,13 +7084,37 @@
         <w:rPr>
           <w:rFonts w:ascii="Times New Roman" w:hAnsi="Times New Roman" w:cs="Times New Roman"/>
         </w:rPr>
-        <w:t xml:space="preserve"> and there dosages</w:t>
-      </w:r>
-      <w:r>
-        <w:rPr>
-          <w:rFonts w:ascii="Times New Roman" w:hAnsi="Times New Roman" w:cs="Times New Roman"/>
-        </w:rPr>
-        <w:t>. This gives real time updates when the carer administers  the medicine to the patients. The patients medical information will be encrypted and securely stored.</w:t>
+        <w:t xml:space="preserve"> and the</w:t>
+      </w:r>
+      <w:r>
+        <w:rPr>
+          <w:rFonts w:ascii="Times New Roman" w:hAnsi="Times New Roman" w:cs="Times New Roman"/>
+        </w:rPr>
+        <w:t xml:space="preserve">ir </w:t>
+      </w:r>
+      <w:r>
+        <w:rPr>
+          <w:rFonts w:ascii="Times New Roman" w:hAnsi="Times New Roman" w:cs="Times New Roman"/>
+        </w:rPr>
+        <w:t>dosages</w:t>
+      </w:r>
+      <w:r>
+        <w:rPr>
+          <w:rFonts w:ascii="Times New Roman" w:hAnsi="Times New Roman" w:cs="Times New Roman"/>
+        </w:rPr>
+        <w:t xml:space="preserve">. </w:t>
+      </w:r>
+      <w:r>
+        <w:rPr>
+          <w:rFonts w:ascii="Times New Roman" w:hAnsi="Times New Roman" w:cs="Times New Roman"/>
+        </w:rPr>
+        <w:t xml:space="preserve">Medical Dashboard gives updates on </w:t>
+      </w:r>
+      <w:r>
+        <w:rPr>
+          <w:rFonts w:ascii="Times New Roman" w:hAnsi="Times New Roman" w:cs="Times New Roman"/>
+        </w:rPr>
+        <w:t>when the carer administers  the medicine to the patients. The patients medical information will be encrypted and securely stored.</w:t>
       </w:r>
     </w:p>
     <w:p>
@@ -7096,7 +7144,19 @@
         <w:rPr>
           <w:rFonts w:ascii="Times New Roman" w:hAnsi="Times New Roman" w:cs="Times New Roman"/>
         </w:rPr>
-        <w:t xml:space="preserve">This will be used by the administrator to schedule patients a carer for the day. The administrator can make changes to the roster depending on the schedule and the teams availability ensuring only authorized personnel such as carer can view it. </w:t>
+        <w:t>This will be used by the administrator to schedule patients a carer for the day. The administrator can make changes to the roster depending on the schedule and the teams availability ensuring only authorized personnel such as carer</w:t>
+      </w:r>
+      <w:r>
+        <w:rPr>
+          <w:rFonts w:ascii="Times New Roman" w:hAnsi="Times New Roman" w:cs="Times New Roman"/>
+        </w:rPr>
+        <w:t>’s</w:t>
+      </w:r>
+      <w:r>
+        <w:rPr>
+          <w:rFonts w:ascii="Times New Roman" w:hAnsi="Times New Roman" w:cs="Times New Roman"/>
+        </w:rPr>
+        <w:t xml:space="preserve"> can view it. </w:t>
       </w:r>
     </w:p>
     <w:p>
@@ -7363,13 +7423,25 @@
         <w:rPr>
           <w:rFonts w:ascii="Times New Roman" w:hAnsi="Times New Roman" w:cs="Times New Roman"/>
         </w:rPr>
-        <w:t xml:space="preserve">They will be </w:t>
-      </w:r>
-      <w:r>
-        <w:rPr>
-          <w:rFonts w:ascii="Times New Roman" w:hAnsi="Times New Roman" w:cs="Times New Roman"/>
-        </w:rPr>
-        <w:t xml:space="preserve">able to explain in detail how the incident occurred and what was done. </w:t>
+        <w:t xml:space="preserve">They will </w:t>
+      </w:r>
+      <w:r>
+        <w:rPr>
+          <w:rFonts w:ascii="Times New Roman" w:hAnsi="Times New Roman" w:cs="Times New Roman"/>
+        </w:rPr>
+        <w:t xml:space="preserve">explain in detail how the incident occurred and what </w:t>
+      </w:r>
+      <w:r>
+        <w:rPr>
+          <w:rFonts w:ascii="Times New Roman" w:hAnsi="Times New Roman" w:cs="Times New Roman"/>
+        </w:rPr>
+        <w:t>action was taken</w:t>
+      </w:r>
+      <w:r>
+        <w:rPr>
+          <w:rFonts w:ascii="Times New Roman" w:hAnsi="Times New Roman" w:cs="Times New Roman"/>
+        </w:rPr>
+        <w:t xml:space="preserve">. </w:t>
       </w:r>
       <w:r>
         <w:rPr>
@@ -7381,31 +7453,25 @@
         <w:rPr>
           <w:rFonts w:ascii="Times New Roman" w:hAnsi="Times New Roman" w:cs="Times New Roman"/>
         </w:rPr>
-        <w:t>his will send a</w:t>
-      </w:r>
-      <w:r>
-        <w:rPr>
-          <w:rFonts w:ascii="Times New Roman" w:hAnsi="Times New Roman" w:cs="Times New Roman"/>
-        </w:rPr>
-        <w:t>n</w:t>
-      </w:r>
-      <w:r>
-        <w:rPr>
-          <w:rFonts w:ascii="Times New Roman" w:hAnsi="Times New Roman" w:cs="Times New Roman"/>
-        </w:rPr>
-        <w:t xml:space="preserve"> alert</w:t>
-      </w:r>
-      <w:r>
-        <w:rPr>
-          <w:rFonts w:ascii="Times New Roman" w:hAnsi="Times New Roman" w:cs="Times New Roman"/>
-        </w:rPr>
-        <w:t xml:space="preserve"> to</w:t>
-      </w:r>
-      <w:r>
-        <w:rPr>
-          <w:rFonts w:ascii="Times New Roman" w:hAnsi="Times New Roman" w:cs="Times New Roman"/>
-        </w:rPr>
-        <w:t xml:space="preserve"> the administrator.</w:t>
+        <w:t xml:space="preserve">his will </w:t>
+      </w:r>
+      <w:r>
+        <w:rPr>
+          <w:rFonts w:ascii="Times New Roman" w:hAnsi="Times New Roman" w:cs="Times New Roman"/>
+        </w:rPr>
+        <w:t>alert the admin</w:t>
+      </w:r>
+      <w:r>
+        <w:rPr>
+          <w:rFonts w:ascii="Times New Roman" w:hAnsi="Times New Roman" w:cs="Times New Roman"/>
+        </w:rPr>
+        <w:t>istrator</w:t>
+      </w:r>
+      <w:r>
+        <w:rPr>
+          <w:rFonts w:ascii="Times New Roman" w:hAnsi="Times New Roman" w:cs="Times New Roman"/>
+        </w:rPr>
+        <w:t>.</w:t>
       </w:r>
     </w:p>
     <w:p>
@@ -7415,43 +7481,21 @@
           <w:rFonts w:ascii="Times New Roman" w:hAnsi="Times New Roman" w:cs="Times New Roman"/>
         </w:rPr>
       </w:pPr>
+    </w:p>
+    <w:p>
+      <w:pPr>
+        <w:jc w:val="both"/>
+        <w:rPr>
+          <w:rFonts w:ascii="Times New Roman" w:hAnsi="Times New Roman" w:cs="Times New Roman"/>
+        </w:rPr>
+      </w:pPr>
       <w:r>
         <w:rPr>
           <w:rFonts w:ascii="Times New Roman" w:hAnsi="Times New Roman" w:cs="Times New Roman"/>
           <w:b/>
           <w:bCs/>
         </w:rPr>
-        <w:t xml:space="preserve">Alerts: </w:t>
-      </w:r>
-      <w:r>
-        <w:rPr>
-          <w:rFonts w:ascii="Times New Roman" w:hAnsi="Times New Roman" w:cs="Times New Roman"/>
-        </w:rPr>
-        <w:t>The administrator will receive</w:t>
-      </w:r>
-      <w:r>
-        <w:rPr>
-          <w:rFonts w:ascii="Times New Roman" w:hAnsi="Times New Roman" w:cs="Times New Roman"/>
-        </w:rPr>
-        <w:t xml:space="preserve"> alerts on patient</w:t>
-      </w:r>
-      <w:r>
-        <w:rPr>
-          <w:rFonts w:ascii="Times New Roman" w:hAnsi="Times New Roman" w:cs="Times New Roman"/>
-        </w:rPr>
-        <w:t>s</w:t>
-      </w:r>
-      <w:r>
-        <w:rPr>
-          <w:rFonts w:ascii="Times New Roman" w:hAnsi="Times New Roman" w:cs="Times New Roman"/>
-        </w:rPr>
-        <w:t xml:space="preserve"> that are created by the carer</w:t>
-      </w:r>
-      <w:r>
-        <w:rPr>
-          <w:rFonts w:ascii="Times New Roman" w:hAnsi="Times New Roman" w:cs="Times New Roman"/>
-        </w:rPr>
-        <w:t>.</w:t>
+        <w:t>Alerts:</w:t>
       </w:r>
       <w:r>
         <w:rPr>
@@ -7463,7 +7507,49 @@
         <w:rPr>
           <w:rFonts w:ascii="Times New Roman" w:hAnsi="Times New Roman" w:cs="Times New Roman"/>
         </w:rPr>
-        <w:t xml:space="preserve">An example of this would be if an incident occurred during a carers visit to a patient, the administrator will be able to access that through the alert notification and will be able to sign off the incident. </w:t>
+        <w:t xml:space="preserve">The administrator and carer will receive notifications. If an incident has been reported, the administrator </w:t>
+      </w:r>
+      <w:r>
+        <w:rPr>
+          <w:rFonts w:ascii="Times New Roman" w:hAnsi="Times New Roman" w:cs="Times New Roman"/>
+        </w:rPr>
+        <w:t xml:space="preserve">may need </w:t>
+      </w:r>
+      <w:r>
+        <w:rPr>
+          <w:rFonts w:ascii="Times New Roman" w:hAnsi="Times New Roman" w:cs="Times New Roman"/>
+        </w:rPr>
+        <w:t xml:space="preserve">to </w:t>
+      </w:r>
+      <w:r>
+        <w:rPr>
+          <w:rFonts w:ascii="Times New Roman" w:hAnsi="Times New Roman" w:cs="Times New Roman"/>
+        </w:rPr>
+        <w:t>approve or review it</w:t>
+      </w:r>
+      <w:r>
+        <w:rPr>
+          <w:rFonts w:ascii="Times New Roman" w:hAnsi="Times New Roman" w:cs="Times New Roman"/>
+        </w:rPr>
+        <w:t xml:space="preserve">, </w:t>
+      </w:r>
+      <w:r>
+        <w:rPr>
+          <w:rFonts w:ascii="Times New Roman" w:hAnsi="Times New Roman" w:cs="Times New Roman"/>
+        </w:rPr>
+        <w:t>similarly carers, will</w:t>
+      </w:r>
+      <w:r>
+        <w:rPr>
+          <w:rFonts w:ascii="Times New Roman" w:hAnsi="Times New Roman" w:cs="Times New Roman"/>
+        </w:rPr>
+        <w:t xml:space="preserve"> </w:t>
+      </w:r>
+      <w:r>
+        <w:rPr>
+          <w:rFonts w:ascii="Times New Roman" w:hAnsi="Times New Roman" w:cs="Times New Roman"/>
+        </w:rPr>
+        <w:t>receive reminders such as when to administer medication to a patient.</w:t>
       </w:r>
     </w:p>
     <w:p>
@@ -7609,26 +7695,32 @@
         <w:rPr>
           <w:rFonts w:ascii="Times New Roman" w:hAnsi="Times New Roman" w:cs="Times New Roman"/>
         </w:rPr>
-        <w:t>Name, Date of birth, Phone number, Home address, Email Address, Medical history, Dietary requirements, Medication, there GP and the Next of Kin name, Next of Kin Number and Next of Kin email.</w:t>
+        <w:t>Name, Date of birth, Phone number, Home address, Email Address, Medical history, Dietary requirements, Medication, the</w:t>
+      </w:r>
+      <w:r>
+        <w:rPr>
+          <w:rFonts w:ascii="Times New Roman" w:hAnsi="Times New Roman" w:cs="Times New Roman"/>
+        </w:rPr>
+        <w:t>ir</w:t>
+      </w:r>
+      <w:r>
+        <w:rPr>
+          <w:rFonts w:ascii="Times New Roman" w:hAnsi="Times New Roman" w:cs="Times New Roman"/>
+        </w:rPr>
+        <w:t xml:space="preserve"> GP and the Next of Kin name, Next of Kin Number and Next of Kin email.</w:t>
       </w:r>
       <w:bookmarkEnd w:id="6"/>
       <w:r>
         <w:rPr>
           <w:rFonts w:ascii="Times New Roman" w:hAnsi="Times New Roman" w:cs="Times New Roman"/>
         </w:rPr>
-        <w:t xml:space="preserve"> The administrator will also be handling Carer details and securely saving </w:t>
-      </w:r>
-      <w:r>
-        <w:rPr>
-          <w:rFonts w:ascii="Times New Roman" w:hAnsi="Times New Roman" w:cs="Times New Roman"/>
-        </w:rPr>
-        <w:t>all this</w:t>
-      </w:r>
-      <w:r>
-        <w:rPr>
-          <w:rFonts w:ascii="Times New Roman" w:hAnsi="Times New Roman" w:cs="Times New Roman"/>
-        </w:rPr>
-        <w:t xml:space="preserve"> data by having it encrypted.</w:t>
+        <w:t xml:space="preserve"> The administrator will also be handling Carer details and securely</w:t>
+      </w:r>
+      <w:r>
+        <w:rPr>
+          <w:rFonts w:ascii="Times New Roman" w:hAnsi="Times New Roman" w:cs="Times New Roman"/>
+        </w:rPr>
+        <w:t xml:space="preserve"> encrypting this data.</w:t>
       </w:r>
     </w:p>
     <w:p>
@@ -7861,6 +7953,7 @@
     </w:p>
     <w:p>
       <w:pPr>
+        <w:jc w:val="center"/>
         <w:rPr>
           <w:rFonts w:ascii="Times New Roman" w:eastAsiaTheme="majorEastAsia" w:hAnsi="Times New Roman" w:cs="Times New Roman"/>
           <w:b/>
@@ -7875,16 +7968,15 @@
           <w:rFonts w:ascii="Times New Roman" w:eastAsiaTheme="majorEastAsia" w:hAnsi="Times New Roman" w:cs="Times New Roman"/>
           <w:b/>
           <w:bCs/>
-          <w:noProof/>
           <w:color w:val="0F4761" w:themeColor="accent1" w:themeShade="BF"/>
           <w:sz w:val="40"/>
           <w:szCs w:val="40"/>
         </w:rPr>
         <w:drawing>
-          <wp:inline distT="0" distB="0" distL="0" distR="0" wp14:anchorId="7B34FAC4" wp14:editId="34A28C6B">
-            <wp:extent cx="5731510" cy="3223260"/>
+          <wp:inline distT="0" distB="0" distL="0" distR="0" wp14:anchorId="36D65CAB" wp14:editId="560DCABB">
+            <wp:extent cx="5731510" cy="3432810"/>
             <wp:effectExtent l="0" t="0" r="2540" b="0"/>
-            <wp:docPr id="947801484" name="Picture 1" descr="A diagram of a medical system&#10;&#10;Description automatically generated"/>
+            <wp:docPr id="1743781890" name="Picture 1" descr="A diagram of an elderly care management system&#10;&#10;Description automatically generated"/>
             <wp:cNvGraphicFramePr>
               <a:graphicFrameLocks xmlns:a="http://schemas.openxmlformats.org/drawingml/2006/main" noChangeAspect="1"/>
             </wp:cNvGraphicFramePr>
@@ -7892,7 +7984,7 @@
               <a:graphicData uri="http://schemas.openxmlformats.org/drawingml/2006/picture">
                 <pic:pic xmlns:pic="http://schemas.openxmlformats.org/drawingml/2006/picture">
                   <pic:nvPicPr>
-                    <pic:cNvPr id="947801484" name="Picture 1" descr="A diagram of a medical system&#10;&#10;Description automatically generated"/>
+                    <pic:cNvPr id="1743781890" name="Picture 1" descr="A diagram of an elderly care management system&#10;&#10;Description automatically generated"/>
                     <pic:cNvPicPr/>
                   </pic:nvPicPr>
                   <pic:blipFill>
@@ -7904,7 +7996,7 @@
                   <pic:spPr>
                     <a:xfrm>
                       <a:off x="0" y="0"/>
-                      <a:ext cx="5731510" cy="3223260"/>
+                      <a:ext cx="5731510" cy="3432810"/>
                     </a:xfrm>
                     <a:prstGeom prst="rect">
                       <a:avLst/>
@@ -8125,14 +8217,11 @@
         <w:jc w:val="center"/>
       </w:pPr>
       <w:r>
-        <w:rPr>
-          <w:noProof/>
-        </w:rPr>
         <w:drawing>
-          <wp:inline distT="0" distB="0" distL="0" distR="0" wp14:anchorId="0B3452A8" wp14:editId="7549B491">
-            <wp:extent cx="5731510" cy="6435725"/>
-            <wp:effectExtent l="0" t="0" r="2540" b="3175"/>
-            <wp:docPr id="1788857181" name="Picture 1"/>
+          <wp:inline distT="0" distB="0" distL="0" distR="0" wp14:anchorId="266FDB94" wp14:editId="696254A8">
+            <wp:extent cx="5491599" cy="5007935"/>
+            <wp:effectExtent l="0" t="0" r="0" b="2540"/>
+            <wp:docPr id="1865178999" name="Picture 1" descr="A diagram of an elderly care management system&#10;&#10;Description automatically generated"/>
             <wp:cNvGraphicFramePr>
               <a:graphicFrameLocks xmlns:a="http://schemas.openxmlformats.org/drawingml/2006/main" noChangeAspect="1"/>
             </wp:cNvGraphicFramePr>
@@ -8140,7 +8229,7 @@
               <a:graphicData uri="http://schemas.openxmlformats.org/drawingml/2006/picture">
                 <pic:pic xmlns:pic="http://schemas.openxmlformats.org/drawingml/2006/picture">
                   <pic:nvPicPr>
-                    <pic:cNvPr id="1788857181" name=""/>
+                    <pic:cNvPr id="1865178999" name="Picture 1" descr="A diagram of an elderly care management system&#10;&#10;Description automatically generated"/>
                     <pic:cNvPicPr/>
                   </pic:nvPicPr>
                   <pic:blipFill>
@@ -8152,7 +8241,7 @@
                   <pic:spPr>
                     <a:xfrm>
                       <a:off x="0" y="0"/>
-                      <a:ext cx="5731510" cy="6435725"/>
+                      <a:ext cx="5493653" cy="5009808"/>
                     </a:xfrm>
                     <a:prstGeom prst="rect">
                       <a:avLst/>
@@ -8500,7 +8589,31 @@
               <w:rPr>
                 <w:rFonts w:ascii="Times New Roman" w:hAnsi="Times New Roman" w:cs="Times New Roman"/>
               </w:rPr>
-              <w:t>This use case beings when the Admin registers a new user on the system. The admin enters there details to create an account under the new user name. The use case ends when the new user has been added successfully</w:t>
+              <w:t>This use case b</w:t>
+            </w:r>
+            <w:r>
+              <w:rPr>
+                <w:rFonts w:ascii="Times New Roman" w:hAnsi="Times New Roman" w:cs="Times New Roman"/>
+              </w:rPr>
+              <w:t>egins</w:t>
+            </w:r>
+            <w:r>
+              <w:rPr>
+                <w:rFonts w:ascii="Times New Roman" w:hAnsi="Times New Roman" w:cs="Times New Roman"/>
+              </w:rPr>
+              <w:t xml:space="preserve"> when the Admin registers a new user on the system. The admin enters </w:t>
+            </w:r>
+            <w:r>
+              <w:rPr>
+                <w:rFonts w:ascii="Times New Roman" w:hAnsi="Times New Roman" w:cs="Times New Roman"/>
+              </w:rPr>
+              <w:t>their details</w:t>
+            </w:r>
+            <w:r>
+              <w:rPr>
+                <w:rFonts w:ascii="Times New Roman" w:hAnsi="Times New Roman" w:cs="Times New Roman"/>
+              </w:rPr>
+              <w:t xml:space="preserve"> to create an account under the new user name. The use case ends when the new user has been added successfully</w:t>
             </w:r>
             <w:r>
               <w:rPr>
@@ -8678,7 +8791,19 @@
               <w:rPr>
                 <w:rFonts w:ascii="Times New Roman" w:hAnsi="Times New Roman" w:cs="Times New Roman"/>
               </w:rPr>
-              <w:t>which includes there personal and medical information or</w:t>
+              <w:t>which includes the</w:t>
+            </w:r>
+            <w:r>
+              <w:rPr>
+                <w:rFonts w:ascii="Times New Roman" w:hAnsi="Times New Roman" w:cs="Times New Roman"/>
+              </w:rPr>
+              <w:t>ir</w:t>
+            </w:r>
+            <w:r>
+              <w:rPr>
+                <w:rFonts w:ascii="Times New Roman" w:hAnsi="Times New Roman" w:cs="Times New Roman"/>
+              </w:rPr>
+              <w:t xml:space="preserve"> personal and medical information or</w:t>
             </w:r>
             <w:r>
               <w:rPr>
@@ -8877,7 +9002,31 @@
               <w:rPr>
                 <w:rFonts w:ascii="Times New Roman" w:hAnsi="Times New Roman" w:cs="Times New Roman"/>
               </w:rPr>
-              <w:t xml:space="preserve">This use case begins when the Admin creates or updates care plans for the patient and the Carer use this to view there tasks assigned to them. The use case ends when the creation of a care plan is complete or when the </w:t>
+              <w:t>This use case begins when the Admin creates or updates care plans for the patient and the Carer use</w:t>
+            </w:r>
+            <w:r>
+              <w:rPr>
+                <w:rFonts w:ascii="Times New Roman" w:hAnsi="Times New Roman" w:cs="Times New Roman"/>
+              </w:rPr>
+              <w:t>s</w:t>
+            </w:r>
+            <w:r>
+              <w:rPr>
+                <w:rFonts w:ascii="Times New Roman" w:hAnsi="Times New Roman" w:cs="Times New Roman"/>
+              </w:rPr>
+              <w:t xml:space="preserve"> this to view the</w:t>
+            </w:r>
+            <w:r>
+              <w:rPr>
+                <w:rFonts w:ascii="Times New Roman" w:hAnsi="Times New Roman" w:cs="Times New Roman"/>
+              </w:rPr>
+              <w:t xml:space="preserve"> </w:t>
+            </w:r>
+            <w:r>
+              <w:rPr>
+                <w:rFonts w:ascii="Times New Roman" w:hAnsi="Times New Roman" w:cs="Times New Roman"/>
+              </w:rPr>
+              <w:t xml:space="preserve">tasks assigned to them. The use case ends when the creation of a care plan is complete or when the </w:t>
             </w:r>
             <w:r>
               <w:rPr>
@@ -9268,7 +9417,43 @@
               <w:rPr>
                 <w:rFonts w:ascii="Times New Roman" w:hAnsi="Times New Roman" w:cs="Times New Roman"/>
               </w:rPr>
-              <w:t xml:space="preserve">dmin makes any changes to the depending on carer availability and assigning carer’s to patients. The carer can then view there roster for the day. The use case ends when the </w:t>
+              <w:t xml:space="preserve">dmin makes any changes to the </w:t>
+            </w:r>
+            <w:r>
+              <w:rPr>
+                <w:rFonts w:ascii="Times New Roman" w:hAnsi="Times New Roman" w:cs="Times New Roman"/>
+              </w:rPr>
+              <w:t xml:space="preserve">roster </w:t>
+            </w:r>
+            <w:r>
+              <w:rPr>
+                <w:rFonts w:ascii="Times New Roman" w:hAnsi="Times New Roman" w:cs="Times New Roman"/>
+              </w:rPr>
+              <w:t>depending on carer availability and assigning carer’s to patients. The carer</w:t>
+            </w:r>
+            <w:r>
+              <w:rPr>
+                <w:rFonts w:ascii="Times New Roman" w:hAnsi="Times New Roman" w:cs="Times New Roman"/>
+              </w:rPr>
+              <w:t>s</w:t>
+            </w:r>
+            <w:r>
+              <w:rPr>
+                <w:rFonts w:ascii="Times New Roman" w:hAnsi="Times New Roman" w:cs="Times New Roman"/>
+              </w:rPr>
+              <w:t xml:space="preserve"> can then view the</w:t>
+            </w:r>
+            <w:r>
+              <w:rPr>
+                <w:rFonts w:ascii="Times New Roman" w:hAnsi="Times New Roman" w:cs="Times New Roman"/>
+              </w:rPr>
+              <w:t>ir</w:t>
+            </w:r>
+            <w:r>
+              <w:rPr>
+                <w:rFonts w:ascii="Times New Roman" w:hAnsi="Times New Roman" w:cs="Times New Roman"/>
+              </w:rPr>
+              <w:t xml:space="preserve"> roster for the day. The use case ends when the </w:t>
             </w:r>
             <w:r>
               <w:rPr>
@@ -9492,7 +9677,19 @@
               <w:rPr>
                 <w:rFonts w:ascii="Times New Roman" w:hAnsi="Times New Roman" w:cs="Times New Roman"/>
               </w:rPr>
-              <w:t xml:space="preserve">, this includes what happened during the incident what actions were taken by the </w:t>
+              <w:t>, this includes what happened during the incident</w:t>
+            </w:r>
+            <w:r>
+              <w:rPr>
+                <w:rFonts w:ascii="Times New Roman" w:hAnsi="Times New Roman" w:cs="Times New Roman"/>
+              </w:rPr>
+              <w:t>,</w:t>
+            </w:r>
+            <w:r>
+              <w:rPr>
+                <w:rFonts w:ascii="Times New Roman" w:hAnsi="Times New Roman" w:cs="Times New Roman"/>
+              </w:rPr>
+              <w:t xml:space="preserve"> what actions were taken by the </w:t>
             </w:r>
             <w:r>
               <w:rPr>
@@ -9582,12 +9779,6 @@
               </w:rPr>
               <w:t>Alerts</w:t>
             </w:r>
-            <w:r>
-              <w:rPr>
-                <w:rFonts w:ascii="Times New Roman" w:hAnsi="Times New Roman" w:cs="Times New Roman"/>
-              </w:rPr>
-              <w:t xml:space="preserve"> (extends Incident Reporting)</w:t>
-            </w:r>
           </w:p>
         </w:tc>
       </w:tr>
@@ -9631,7 +9822,19 @@
               <w:rPr>
                 <w:rFonts w:ascii="Times New Roman" w:hAnsi="Times New Roman" w:cs="Times New Roman"/>
               </w:rPr>
-              <w:t>Admin, ECMS Secure Database</w:t>
+              <w:t xml:space="preserve">Admin, </w:t>
+            </w:r>
+            <w:r>
+              <w:rPr>
+                <w:rFonts w:ascii="Times New Roman" w:hAnsi="Times New Roman" w:cs="Times New Roman"/>
+              </w:rPr>
+              <w:t xml:space="preserve">Carers, </w:t>
+            </w:r>
+            <w:r>
+              <w:rPr>
+                <w:rFonts w:ascii="Times New Roman" w:hAnsi="Times New Roman" w:cs="Times New Roman"/>
+              </w:rPr>
+              <w:t>ECMS Secure Database</w:t>
             </w:r>
           </w:p>
         </w:tc>
@@ -9652,6 +9855,8 @@
               <w:jc w:val="both"/>
               <w:rPr>
                 <w:rFonts w:ascii="Times New Roman" w:hAnsi="Times New Roman" w:cs="Times New Roman"/>
+                <w:b/>
+                <w:bCs/>
               </w:rPr>
             </w:pPr>
             <w:r>
@@ -9675,64 +9880,28 @@
             <w:r>
               <w:rPr>
                 <w:rFonts w:ascii="Times New Roman" w:hAnsi="Times New Roman" w:cs="Times New Roman"/>
-              </w:rPr>
-              <w:t xml:space="preserve">This use case begins when the </w:t>
-            </w:r>
-            <w:r>
-              <w:rPr>
-                <w:rFonts w:ascii="Times New Roman" w:hAnsi="Times New Roman" w:cs="Times New Roman"/>
-              </w:rPr>
-              <w:t>A</w:t>
-            </w:r>
-            <w:r>
-              <w:rPr>
-                <w:rFonts w:ascii="Times New Roman" w:hAnsi="Times New Roman" w:cs="Times New Roman"/>
-              </w:rPr>
-              <w:t xml:space="preserve">dmin </w:t>
-            </w:r>
-            <w:r>
-              <w:rPr>
-                <w:rFonts w:ascii="Times New Roman" w:hAnsi="Times New Roman" w:cs="Times New Roman"/>
-              </w:rPr>
-              <w:t xml:space="preserve">receives an alert on a patient that require there attention.  The </w:t>
-            </w:r>
-            <w:r>
-              <w:rPr>
-                <w:rFonts w:ascii="Times New Roman" w:hAnsi="Times New Roman" w:cs="Times New Roman"/>
-              </w:rPr>
-              <w:t>A</w:t>
-            </w:r>
-            <w:r>
-              <w:rPr>
-                <w:rFonts w:ascii="Times New Roman" w:hAnsi="Times New Roman" w:cs="Times New Roman"/>
-              </w:rPr>
-              <w:t xml:space="preserve">dmin </w:t>
-            </w:r>
-            <w:r>
-              <w:rPr>
-                <w:rFonts w:ascii="Times New Roman" w:hAnsi="Times New Roman" w:cs="Times New Roman"/>
-              </w:rPr>
-              <w:t xml:space="preserve">reviews the alert and respond appropriately. The use case ends when the </w:t>
-            </w:r>
-            <w:r>
-              <w:rPr>
-                <w:rFonts w:ascii="Times New Roman" w:hAnsi="Times New Roman" w:cs="Times New Roman"/>
-              </w:rPr>
-              <w:t xml:space="preserve">Admin </w:t>
-            </w:r>
-            <w:r>
-              <w:rPr>
-                <w:rFonts w:ascii="Times New Roman" w:hAnsi="Times New Roman" w:cs="Times New Roman"/>
-              </w:rPr>
-              <w:t>signs off the alert.</w:t>
-            </w:r>
-            <w:r>
-              <w:rPr>
-                <w:rFonts w:ascii="Times New Roman" w:hAnsi="Times New Roman" w:cs="Times New Roman"/>
                 <w:b/>
                 <w:bCs/>
               </w:rPr>
               <w:t xml:space="preserve"> </w:t>
+            </w:r>
+            <w:r>
+              <w:rPr>
+                <w:rFonts w:ascii="Times New Roman" w:hAnsi="Times New Roman" w:cs="Times New Roman"/>
+              </w:rPr>
+              <w:t>This use case begins when the admin and carer receives notification. If an incident has been reported the administrator will need approve or review it, similar</w:t>
+            </w:r>
+            <w:r>
+              <w:rPr>
+                <w:rFonts w:ascii="Times New Roman" w:hAnsi="Times New Roman" w:cs="Times New Roman"/>
+              </w:rPr>
+              <w:t>ly,</w:t>
+            </w:r>
+            <w:r>
+              <w:rPr>
+                <w:rFonts w:ascii="Times New Roman" w:hAnsi="Times New Roman" w:cs="Times New Roman"/>
+              </w:rPr>
+              <w:t xml:space="preserve"> carers will receive reminders such as when to administer medication to a patient. This use case ends when actions required are completed</w:t>
             </w:r>
           </w:p>
         </w:tc>
@@ -10961,7 +11130,19 @@
               <w:rPr>
                 <w:rFonts w:ascii="Times New Roman" w:hAnsi="Times New Roman" w:cs="Times New Roman"/>
               </w:rPr>
-              <w:t>The Users are logged in and here is an existing care plan or the admin is going to create a care plan.</w:t>
+              <w:t xml:space="preserve">The Users are logged in and </w:t>
+            </w:r>
+            <w:r>
+              <w:rPr>
+                <w:rFonts w:ascii="Times New Roman" w:hAnsi="Times New Roman" w:cs="Times New Roman"/>
+              </w:rPr>
+              <w:t>t</w:t>
+            </w:r>
+            <w:r>
+              <w:rPr>
+                <w:rFonts w:ascii="Times New Roman" w:hAnsi="Times New Roman" w:cs="Times New Roman"/>
+              </w:rPr>
+              <w:t>here is an existing care plan or the admin is going to create a care plan.</w:t>
             </w:r>
           </w:p>
         </w:tc>
@@ -11897,7 +12078,6 @@
             <w:r>
               <w:rPr>
                 <w:rFonts w:ascii="Times New Roman" w:hAnsi="Times New Roman" w:cs="Times New Roman"/>
-                <w:color w:val="0F4761" w:themeColor="accent1" w:themeShade="BF"/>
               </w:rPr>
               <w:t>Incident Reporting</w:t>
             </w:r>
@@ -12236,12 +12416,6 @@
               </w:rPr>
               <w:t>Alerts</w:t>
             </w:r>
-            <w:r>
-              <w:rPr>
-                <w:rFonts w:ascii="Times New Roman" w:hAnsi="Times New Roman" w:cs="Times New Roman"/>
-              </w:rPr>
-              <w:t xml:space="preserve"> (extends Incident Reporting)</w:t>
-            </w:r>
           </w:p>
         </w:tc>
       </w:tr>
@@ -12276,7 +12450,19 @@
               <w:rPr>
                 <w:rFonts w:ascii="Times New Roman" w:hAnsi="Times New Roman" w:cs="Times New Roman"/>
               </w:rPr>
-              <w:t>Admin, ECMS Secure Database</w:t>
+              <w:t xml:space="preserve">Admin, </w:t>
+            </w:r>
+            <w:r>
+              <w:rPr>
+                <w:rFonts w:ascii="Times New Roman" w:hAnsi="Times New Roman" w:cs="Times New Roman"/>
+              </w:rPr>
+              <w:t xml:space="preserve">Carers, </w:t>
+            </w:r>
+            <w:r>
+              <w:rPr>
+                <w:rFonts w:ascii="Times New Roman" w:hAnsi="Times New Roman" w:cs="Times New Roman"/>
+              </w:rPr>
+              <w:t>ECMS Secure Database</w:t>
             </w:r>
           </w:p>
         </w:tc>
@@ -12394,7 +12580,19 @@
               <w:rPr>
                 <w:rFonts w:ascii="Times New Roman" w:hAnsi="Times New Roman" w:cs="Times New Roman"/>
               </w:rPr>
-              <w:t>The admin navigate to the Alerts page.</w:t>
+              <w:t>The admin</w:t>
+            </w:r>
+            <w:r>
+              <w:rPr>
+                <w:rFonts w:ascii="Times New Roman" w:hAnsi="Times New Roman" w:cs="Times New Roman"/>
+              </w:rPr>
+              <w:t xml:space="preserve"> or carer</w:t>
+            </w:r>
+            <w:r>
+              <w:rPr>
+                <w:rFonts w:ascii="Times New Roman" w:hAnsi="Times New Roman" w:cs="Times New Roman"/>
+              </w:rPr>
+              <w:t xml:space="preserve"> navigate to the Alerts.</w:t>
             </w:r>
           </w:p>
           <w:p>
@@ -12413,26 +12611,7 @@
               <w:rPr>
                 <w:rFonts w:ascii="Times New Roman" w:hAnsi="Times New Roman" w:cs="Times New Roman"/>
               </w:rPr>
-              <w:t>The Alert displays a report was created by a Carer</w:t>
-            </w:r>
-          </w:p>
-          <w:p>
-            <w:pPr>
-              <w:pStyle w:val="ListParagraph"/>
-              <w:numPr>
-                <w:ilvl w:val="0"/>
-                <w:numId w:val="36"/>
-              </w:numPr>
-              <w:jc w:val="both"/>
-              <w:rPr>
-                <w:rFonts w:ascii="Times New Roman" w:hAnsi="Times New Roman" w:cs="Times New Roman"/>
-              </w:rPr>
-            </w:pPr>
-            <w:r>
-              <w:rPr>
-                <w:rFonts w:ascii="Times New Roman" w:hAnsi="Times New Roman" w:cs="Times New Roman"/>
-              </w:rPr>
-              <w:t>The Admin reviews the alert and takes any further actions required.</w:t>
+              <w:t>The alert specifies any actions that need to be completed by the users.</w:t>
             </w:r>
           </w:p>
         </w:tc>
@@ -12468,7 +12647,13 @@
               <w:rPr>
                 <w:rFonts w:ascii="Times New Roman" w:hAnsi="Times New Roman" w:cs="Times New Roman"/>
               </w:rPr>
-              <w:t>The Admin was alerted of an incident that occurred allowing them to respond timely matter.</w:t>
+              <w:t xml:space="preserve">The </w:t>
+            </w:r>
+            <w:r>
+              <w:rPr>
+                <w:rFonts w:ascii="Times New Roman" w:hAnsi="Times New Roman" w:cs="Times New Roman"/>
+              </w:rPr>
+              <w:t>admin or carer are notified of actions and are completed</w:t>
             </w:r>
           </w:p>
         </w:tc>
@@ -12504,7 +12689,13 @@
               <w:rPr>
                 <w:rFonts w:ascii="Times New Roman" w:hAnsi="Times New Roman" w:cs="Times New Roman"/>
               </w:rPr>
-              <w:t xml:space="preserve">The Admin receives a late alert on the incident. </w:t>
+              <w:t xml:space="preserve">The Admin </w:t>
+            </w:r>
+            <w:r>
+              <w:rPr>
+                <w:rFonts w:ascii="Times New Roman" w:hAnsi="Times New Roman" w:cs="Times New Roman"/>
+              </w:rPr>
+              <w:t>or Carer receive late alerts</w:t>
             </w:r>
           </w:p>
         </w:tc>
@@ -17014,6 +17205,146 @@
     </w:lvl>
   </w:abstractNum>
   <w:abstractNum w:abstractNumId="20" w15:restartNumberingAfterBreak="0">
+    <w:nsid w:val="385021A8"/>
+    <w:multiLevelType w:val="hybridMultilevel"/>
+    <w:tmpl w:val="D850228C"/>
+    <w:lvl w:ilvl="0" w:tplc="D19E373C">
+      <w:start w:val="1"/>
+      <w:numFmt w:val="bullet"/>
+      <w:lvlText w:val="•"/>
+      <w:lvlJc w:val="left"/>
+      <w:pPr>
+        <w:tabs>
+          <w:tab w:val="num" w:pos="720"/>
+        </w:tabs>
+        <w:ind w:left="720" w:hanging="360"/>
+      </w:pPr>
+      <w:rPr>
+        <w:rFonts w:ascii="Arial" w:hAnsi="Arial" w:hint="default"/>
+      </w:rPr>
+    </w:lvl>
+    <w:lvl w:ilvl="1" w:tplc="87206614" w:tentative="1">
+      <w:start w:val="1"/>
+      <w:numFmt w:val="bullet"/>
+      <w:lvlText w:val="•"/>
+      <w:lvlJc w:val="left"/>
+      <w:pPr>
+        <w:tabs>
+          <w:tab w:val="num" w:pos="1440"/>
+        </w:tabs>
+        <w:ind w:left="1440" w:hanging="360"/>
+      </w:pPr>
+      <w:rPr>
+        <w:rFonts w:ascii="Arial" w:hAnsi="Arial" w:hint="default"/>
+      </w:rPr>
+    </w:lvl>
+    <w:lvl w:ilvl="2" w:tplc="64F20966" w:tentative="1">
+      <w:start w:val="1"/>
+      <w:numFmt w:val="bullet"/>
+      <w:lvlText w:val="•"/>
+      <w:lvlJc w:val="left"/>
+      <w:pPr>
+        <w:tabs>
+          <w:tab w:val="num" w:pos="2160"/>
+        </w:tabs>
+        <w:ind w:left="2160" w:hanging="360"/>
+      </w:pPr>
+      <w:rPr>
+        <w:rFonts w:ascii="Arial" w:hAnsi="Arial" w:hint="default"/>
+      </w:rPr>
+    </w:lvl>
+    <w:lvl w:ilvl="3" w:tplc="D36E9A90" w:tentative="1">
+      <w:start w:val="1"/>
+      <w:numFmt w:val="bullet"/>
+      <w:lvlText w:val="•"/>
+      <w:lvlJc w:val="left"/>
+      <w:pPr>
+        <w:tabs>
+          <w:tab w:val="num" w:pos="2880"/>
+        </w:tabs>
+        <w:ind w:left="2880" w:hanging="360"/>
+      </w:pPr>
+      <w:rPr>
+        <w:rFonts w:ascii="Arial" w:hAnsi="Arial" w:hint="default"/>
+      </w:rPr>
+    </w:lvl>
+    <w:lvl w:ilvl="4" w:tplc="FB3482E4" w:tentative="1">
+      <w:start w:val="1"/>
+      <w:numFmt w:val="bullet"/>
+      <w:lvlText w:val="•"/>
+      <w:lvlJc w:val="left"/>
+      <w:pPr>
+        <w:tabs>
+          <w:tab w:val="num" w:pos="3600"/>
+        </w:tabs>
+        <w:ind w:left="3600" w:hanging="360"/>
+      </w:pPr>
+      <w:rPr>
+        <w:rFonts w:ascii="Arial" w:hAnsi="Arial" w:hint="default"/>
+      </w:rPr>
+    </w:lvl>
+    <w:lvl w:ilvl="5" w:tplc="CE9A82F0" w:tentative="1">
+      <w:start w:val="1"/>
+      <w:numFmt w:val="bullet"/>
+      <w:lvlText w:val="•"/>
+      <w:lvlJc w:val="left"/>
+      <w:pPr>
+        <w:tabs>
+          <w:tab w:val="num" w:pos="4320"/>
+        </w:tabs>
+        <w:ind w:left="4320" w:hanging="360"/>
+      </w:pPr>
+      <w:rPr>
+        <w:rFonts w:ascii="Arial" w:hAnsi="Arial" w:hint="default"/>
+      </w:rPr>
+    </w:lvl>
+    <w:lvl w:ilvl="6" w:tplc="BFE8B16E" w:tentative="1">
+      <w:start w:val="1"/>
+      <w:numFmt w:val="bullet"/>
+      <w:lvlText w:val="•"/>
+      <w:lvlJc w:val="left"/>
+      <w:pPr>
+        <w:tabs>
+          <w:tab w:val="num" w:pos="5040"/>
+        </w:tabs>
+        <w:ind w:left="5040" w:hanging="360"/>
+      </w:pPr>
+      <w:rPr>
+        <w:rFonts w:ascii="Arial" w:hAnsi="Arial" w:hint="default"/>
+      </w:rPr>
+    </w:lvl>
+    <w:lvl w:ilvl="7" w:tplc="4C56DB14" w:tentative="1">
+      <w:start w:val="1"/>
+      <w:numFmt w:val="bullet"/>
+      <w:lvlText w:val="•"/>
+      <w:lvlJc w:val="left"/>
+      <w:pPr>
+        <w:tabs>
+          <w:tab w:val="num" w:pos="5760"/>
+        </w:tabs>
+        <w:ind w:left="5760" w:hanging="360"/>
+      </w:pPr>
+      <w:rPr>
+        <w:rFonts w:ascii="Arial" w:hAnsi="Arial" w:hint="default"/>
+      </w:rPr>
+    </w:lvl>
+    <w:lvl w:ilvl="8" w:tplc="0CD0C18E" w:tentative="1">
+      <w:start w:val="1"/>
+      <w:numFmt w:val="bullet"/>
+      <w:lvlText w:val="•"/>
+      <w:lvlJc w:val="left"/>
+      <w:pPr>
+        <w:tabs>
+          <w:tab w:val="num" w:pos="6480"/>
+        </w:tabs>
+        <w:ind w:left="6480" w:hanging="360"/>
+      </w:pPr>
+      <w:rPr>
+        <w:rFonts w:ascii="Arial" w:hAnsi="Arial" w:hint="default"/>
+      </w:rPr>
+    </w:lvl>
+  </w:abstractNum>
+  <w:abstractNum w:abstractNumId="21" w15:restartNumberingAfterBreak="0">
     <w:nsid w:val="39C151E9"/>
     <w:multiLevelType w:val="hybridMultilevel"/>
     <w:tmpl w:val="511AB492"/>
@@ -17126,7 +17457,7 @@
       </w:rPr>
     </w:lvl>
   </w:abstractNum>
-  <w:abstractNum w:abstractNumId="21" w15:restartNumberingAfterBreak="0">
+  <w:abstractNum w:abstractNumId="22" w15:restartNumberingAfterBreak="0">
     <w:nsid w:val="3BBD7DE0"/>
     <w:multiLevelType w:val="hybridMultilevel"/>
     <w:tmpl w:val="860E6596"/>
@@ -17239,7 +17570,7 @@
       </w:rPr>
     </w:lvl>
   </w:abstractNum>
-  <w:abstractNum w:abstractNumId="22" w15:restartNumberingAfterBreak="0">
+  <w:abstractNum w:abstractNumId="23" w15:restartNumberingAfterBreak="0">
     <w:nsid w:val="49771340"/>
     <w:multiLevelType w:val="hybridMultilevel"/>
     <w:tmpl w:val="6A0483D0"/>
@@ -17352,7 +17683,7 @@
       </w:rPr>
     </w:lvl>
   </w:abstractNum>
-  <w:abstractNum w:abstractNumId="23" w15:restartNumberingAfterBreak="0">
+  <w:abstractNum w:abstractNumId="24" w15:restartNumberingAfterBreak="0">
     <w:nsid w:val="501F005B"/>
     <w:multiLevelType w:val="hybridMultilevel"/>
     <w:tmpl w:val="88CA1850"/>
@@ -17465,7 +17796,7 @@
       </w:rPr>
     </w:lvl>
   </w:abstractNum>
-  <w:abstractNum w:abstractNumId="24" w15:restartNumberingAfterBreak="0">
+  <w:abstractNum w:abstractNumId="25" w15:restartNumberingAfterBreak="0">
     <w:nsid w:val="58725C87"/>
     <w:multiLevelType w:val="hybridMultilevel"/>
     <w:tmpl w:val="F5CA021A"/>
@@ -17578,7 +17909,7 @@
       </w:rPr>
     </w:lvl>
   </w:abstractNum>
-  <w:abstractNum w:abstractNumId="25" w15:restartNumberingAfterBreak="0">
+  <w:abstractNum w:abstractNumId="26" w15:restartNumberingAfterBreak="0">
     <w:nsid w:val="58DD7153"/>
     <w:multiLevelType w:val="hybridMultilevel"/>
     <w:tmpl w:val="96F246CA"/>
@@ -17691,7 +18022,7 @@
       </w:rPr>
     </w:lvl>
   </w:abstractNum>
-  <w:abstractNum w:abstractNumId="26" w15:restartNumberingAfterBreak="0">
+  <w:abstractNum w:abstractNumId="27" w15:restartNumberingAfterBreak="0">
     <w:nsid w:val="59AF62EF"/>
     <w:multiLevelType w:val="hybridMultilevel"/>
     <w:tmpl w:val="732E21C8"/>
@@ -17804,7 +18135,7 @@
       </w:rPr>
     </w:lvl>
   </w:abstractNum>
-  <w:abstractNum w:abstractNumId="27" w15:restartNumberingAfterBreak="0">
+  <w:abstractNum w:abstractNumId="28" w15:restartNumberingAfterBreak="0">
     <w:nsid w:val="63127D03"/>
     <w:multiLevelType w:val="hybridMultilevel"/>
     <w:tmpl w:val="818E8C6E"/>
@@ -17917,7 +18248,7 @@
       </w:rPr>
     </w:lvl>
   </w:abstractNum>
-  <w:abstractNum w:abstractNumId="28" w15:restartNumberingAfterBreak="0">
+  <w:abstractNum w:abstractNumId="29" w15:restartNumberingAfterBreak="0">
     <w:nsid w:val="63C076AB"/>
     <w:multiLevelType w:val="hybridMultilevel"/>
     <w:tmpl w:val="98D24F4E"/>
@@ -18003,7 +18334,7 @@
       </w:pPr>
     </w:lvl>
   </w:abstractNum>
-  <w:abstractNum w:abstractNumId="29" w15:restartNumberingAfterBreak="0">
+  <w:abstractNum w:abstractNumId="30" w15:restartNumberingAfterBreak="0">
     <w:nsid w:val="6ECB37C5"/>
     <w:multiLevelType w:val="hybridMultilevel"/>
     <w:tmpl w:val="8DA6848A"/>
@@ -18116,7 +18447,7 @@
       </w:rPr>
     </w:lvl>
   </w:abstractNum>
-  <w:abstractNum w:abstractNumId="30" w15:restartNumberingAfterBreak="0">
+  <w:abstractNum w:abstractNumId="31" w15:restartNumberingAfterBreak="0">
     <w:nsid w:val="718016D5"/>
     <w:multiLevelType w:val="hybridMultilevel"/>
     <w:tmpl w:val="5588A186"/>
@@ -18202,7 +18533,7 @@
       </w:pPr>
     </w:lvl>
   </w:abstractNum>
-  <w:abstractNum w:abstractNumId="31" w15:restartNumberingAfterBreak="0">
+  <w:abstractNum w:abstractNumId="32" w15:restartNumberingAfterBreak="0">
     <w:nsid w:val="740366E2"/>
     <w:multiLevelType w:val="hybridMultilevel"/>
     <w:tmpl w:val="97E25906"/>
@@ -18288,7 +18619,7 @@
       </w:pPr>
     </w:lvl>
   </w:abstractNum>
-  <w:abstractNum w:abstractNumId="32" w15:restartNumberingAfterBreak="0">
+  <w:abstractNum w:abstractNumId="33" w15:restartNumberingAfterBreak="0">
     <w:nsid w:val="748F5BE3"/>
     <w:multiLevelType w:val="hybridMultilevel"/>
     <w:tmpl w:val="B442F360"/>
@@ -18374,7 +18705,7 @@
       </w:pPr>
     </w:lvl>
   </w:abstractNum>
-  <w:abstractNum w:abstractNumId="33" w15:restartNumberingAfterBreak="0">
+  <w:abstractNum w:abstractNumId="34" w15:restartNumberingAfterBreak="0">
     <w:nsid w:val="79AC07CF"/>
     <w:multiLevelType w:val="hybridMultilevel"/>
     <w:tmpl w:val="A350CE50"/>
@@ -18487,7 +18818,7 @@
       </w:rPr>
     </w:lvl>
   </w:abstractNum>
-  <w:abstractNum w:abstractNumId="34" w15:restartNumberingAfterBreak="0">
+  <w:abstractNum w:abstractNumId="35" w15:restartNumberingAfterBreak="0">
     <w:nsid w:val="7D3C366B"/>
     <w:multiLevelType w:val="hybridMultilevel"/>
     <w:tmpl w:val="A5A4ED24"/>
@@ -18600,7 +18931,7 @@
       </w:rPr>
     </w:lvl>
   </w:abstractNum>
-  <w:abstractNum w:abstractNumId="35" w15:restartNumberingAfterBreak="0">
+  <w:abstractNum w:abstractNumId="36" w15:restartNumberingAfterBreak="0">
     <w:nsid w:val="7D47510C"/>
     <w:multiLevelType w:val="hybridMultilevel"/>
     <w:tmpl w:val="F342D546"/>
@@ -18714,25 +19045,25 @@
     </w:lvl>
   </w:abstractNum>
   <w:num w:numId="1" w16cid:durableId="1834759337">
-    <w:abstractNumId w:val="35"/>
+    <w:abstractNumId w:val="36"/>
   </w:num>
   <w:num w:numId="2" w16cid:durableId="993877799">
     <w:abstractNumId w:val="14"/>
   </w:num>
   <w:num w:numId="3" w16cid:durableId="993723674">
-    <w:abstractNumId w:val="26"/>
+    <w:abstractNumId w:val="27"/>
   </w:num>
   <w:num w:numId="4" w16cid:durableId="1507328787">
     <w:abstractNumId w:val="11"/>
   </w:num>
   <w:num w:numId="5" w16cid:durableId="198665382">
-    <w:abstractNumId w:val="33"/>
+    <w:abstractNumId w:val="34"/>
   </w:num>
   <w:num w:numId="6" w16cid:durableId="1625578493">
     <w:abstractNumId w:val="13"/>
   </w:num>
   <w:num w:numId="7" w16cid:durableId="1258442167">
-    <w:abstractNumId w:val="20"/>
+    <w:abstractNumId w:val="21"/>
   </w:num>
   <w:num w:numId="8" w16cid:durableId="749740784">
     <w:abstractNumId w:val="8"/>
@@ -18744,7 +19075,7 @@
     <w:abstractNumId w:val="2"/>
   </w:num>
   <w:num w:numId="11" w16cid:durableId="550772644">
-    <w:abstractNumId w:val="34"/>
+    <w:abstractNumId w:val="35"/>
   </w:num>
   <w:num w:numId="12" w16cid:durableId="1008210821">
     <w:abstractNumId w:val="4"/>
@@ -18753,13 +19084,13 @@
     <w:abstractNumId w:val="9"/>
   </w:num>
   <w:num w:numId="14" w16cid:durableId="654920269">
-    <w:abstractNumId w:val="21"/>
+    <w:abstractNumId w:val="22"/>
   </w:num>
   <w:num w:numId="15" w16cid:durableId="192159520">
     <w:abstractNumId w:val="18"/>
   </w:num>
   <w:num w:numId="16" w16cid:durableId="1051921531">
-    <w:abstractNumId w:val="29"/>
+    <w:abstractNumId w:val="30"/>
   </w:num>
   <w:num w:numId="17" w16cid:durableId="1917786146">
     <w:abstractNumId w:val="6"/>
@@ -18771,13 +19102,13 @@
     <w:abstractNumId w:val="15"/>
   </w:num>
   <w:num w:numId="20" w16cid:durableId="1308706622">
-    <w:abstractNumId w:val="22"/>
+    <w:abstractNumId w:val="23"/>
   </w:num>
   <w:num w:numId="21" w16cid:durableId="1456213291">
-    <w:abstractNumId w:val="23"/>
+    <w:abstractNumId w:val="24"/>
   </w:num>
   <w:num w:numId="22" w16cid:durableId="1513298247">
-    <w:abstractNumId w:val="31"/>
+    <w:abstractNumId w:val="32"/>
   </w:num>
   <w:num w:numId="23" w16cid:durableId="20328511">
     <w:abstractNumId w:val="10"/>
@@ -18786,13 +19117,13 @@
     <w:abstractNumId w:val="3"/>
   </w:num>
   <w:num w:numId="25" w16cid:durableId="470172171">
+    <w:abstractNumId w:val="26"/>
+  </w:num>
+  <w:num w:numId="26" w16cid:durableId="410467076">
     <w:abstractNumId w:val="25"/>
   </w:num>
-  <w:num w:numId="26" w16cid:durableId="410467076">
-    <w:abstractNumId w:val="24"/>
-  </w:num>
   <w:num w:numId="27" w16cid:durableId="2096123031">
-    <w:abstractNumId w:val="30"/>
+    <w:abstractNumId w:val="31"/>
   </w:num>
   <w:num w:numId="28" w16cid:durableId="735933511">
     <w:abstractNumId w:val="5"/>
@@ -18804,22 +19135,25 @@
     <w:abstractNumId w:val="7"/>
   </w:num>
   <w:num w:numId="31" w16cid:durableId="1482575899">
-    <w:abstractNumId w:val="28"/>
+    <w:abstractNumId w:val="29"/>
   </w:num>
   <w:num w:numId="32" w16cid:durableId="1214662471">
     <w:abstractNumId w:val="17"/>
   </w:num>
   <w:num w:numId="33" w16cid:durableId="666175460">
-    <w:abstractNumId w:val="32"/>
+    <w:abstractNumId w:val="33"/>
   </w:num>
   <w:num w:numId="34" w16cid:durableId="1163202643">
-    <w:abstractNumId w:val="27"/>
+    <w:abstractNumId w:val="28"/>
   </w:num>
   <w:num w:numId="35" w16cid:durableId="1130130555">
     <w:abstractNumId w:val="0"/>
   </w:num>
   <w:num w:numId="36" w16cid:durableId="1701084158">
     <w:abstractNumId w:val="1"/>
+  </w:num>
+  <w:num w:numId="37" w16cid:durableId="2018996657">
+    <w:abstractNumId w:val="20"/>
   </w:num>
 </w:numbering>
 </file>

</xml_diff>

<commit_message>
added conclusion finished and ready for submission
</commit_message>
<xml_diff>
--- a/Documents/Functional Specification.docx
+++ b/Documents/Functional Specification.docx
@@ -13645,14 +13645,302 @@
           <w:bCs/>
         </w:rPr>
       </w:pPr>
-      <w:r>
+    </w:p>
+    <w:p>
+      <w:pPr>
         <w:rPr>
           <w:rFonts w:ascii="Times New Roman" w:hAnsi="Times New Roman" w:cs="Times New Roman"/>
           <w:b/>
           <w:bCs/>
         </w:rPr>
+      </w:pPr>
+    </w:p>
+    <w:p>
+      <w:pPr>
+        <w:rPr>
+          <w:rFonts w:ascii="Times New Roman" w:hAnsi="Times New Roman" w:cs="Times New Roman"/>
+          <w:b/>
+          <w:bCs/>
+        </w:rPr>
+      </w:pPr>
+    </w:p>
+    <w:p>
+      <w:pPr>
+        <w:rPr>
+          <w:rFonts w:ascii="Times New Roman" w:hAnsi="Times New Roman" w:cs="Times New Roman"/>
+          <w:b/>
+          <w:bCs/>
+        </w:rPr>
+      </w:pPr>
+    </w:p>
+    <w:p>
+      <w:pPr>
+        <w:pStyle w:val="Heading1"/>
+        <w:jc w:val="center"/>
+        <w:rPr>
+          <w:rFonts w:ascii="Times New Roman" w:hAnsi="Times New Roman" w:cs="Times New Roman"/>
+          <w:b/>
+          <w:bCs/>
+        </w:rPr>
+      </w:pPr>
+      <w:r>
         <w:br w:type="page"/>
       </w:r>
+      <w:r>
+        <w:rPr>
+          <w:rFonts w:ascii="Times New Roman" w:hAnsi="Times New Roman" w:cs="Times New Roman"/>
+          <w:b/>
+          <w:bCs/>
+        </w:rPr>
+        <w:lastRenderedPageBreak/>
+        <w:t>Conclusion</w:t>
+      </w:r>
+    </w:p>
+    <w:p>
+      <w:pPr>
+        <w:jc w:val="both"/>
+        <w:rPr>
+          <w:rFonts w:ascii="Times New Roman" w:hAnsi="Times New Roman" w:cs="Times New Roman"/>
+        </w:rPr>
+      </w:pPr>
+    </w:p>
+    <w:p>
+      <w:pPr>
+        <w:jc w:val="both"/>
+        <w:rPr>
+          <w:rFonts w:ascii="Times New Roman" w:hAnsi="Times New Roman" w:cs="Times New Roman"/>
+        </w:rPr>
+      </w:pPr>
+      <w:r>
+        <w:rPr>
+          <w:rFonts w:ascii="Times New Roman" w:hAnsi="Times New Roman" w:cs="Times New Roman"/>
+        </w:rPr>
+        <w:t xml:space="preserve">The Elderly Care Management System aims to provide a </w:t>
+      </w:r>
+      <w:r>
+        <w:rPr>
+          <w:rFonts w:ascii="Times New Roman" w:hAnsi="Times New Roman" w:cs="Times New Roman"/>
+        </w:rPr>
+        <w:t xml:space="preserve">secure </w:t>
+      </w:r>
+      <w:r>
+        <w:rPr>
+          <w:rFonts w:ascii="Times New Roman" w:hAnsi="Times New Roman" w:cs="Times New Roman"/>
+        </w:rPr>
+        <w:t xml:space="preserve">online web application for Care homes staff such as Admins and Carers. This </w:t>
+      </w:r>
+      <w:r>
+        <w:rPr>
+          <w:rFonts w:ascii="Times New Roman" w:hAnsi="Times New Roman" w:cs="Times New Roman"/>
+        </w:rPr>
+        <w:t>will act as a replacement for current paper based systems in some instances. This document includes Use Case and Detailed Use case, Core and Non Core features and FURPS</w:t>
+      </w:r>
+      <w:r>
+        <w:rPr>
+          <w:rFonts w:ascii="Times New Roman" w:hAnsi="Times New Roman" w:cs="Times New Roman"/>
+        </w:rPr>
+        <w:t xml:space="preserve">+ ( Functionality, Useability, Reliability, Performance, Supportability and Security (+). </w:t>
+      </w:r>
+    </w:p>
+    <w:p>
+      <w:pPr>
+        <w:jc w:val="both"/>
+        <w:rPr>
+          <w:rFonts w:ascii="Times New Roman" w:hAnsi="Times New Roman" w:cs="Times New Roman"/>
+        </w:rPr>
+      </w:pPr>
+    </w:p>
+    <w:p>
+      <w:pPr>
+        <w:jc w:val="both"/>
+        <w:rPr>
+          <w:rFonts w:ascii="Times New Roman" w:hAnsi="Times New Roman" w:cs="Times New Roman"/>
+        </w:rPr>
+      </w:pPr>
+    </w:p>
+    <w:p>
+      <w:pPr>
+        <w:jc w:val="both"/>
+        <w:rPr>
+          <w:rFonts w:ascii="Times New Roman" w:hAnsi="Times New Roman" w:cs="Times New Roman"/>
+        </w:rPr>
+      </w:pPr>
+    </w:p>
+    <w:p>
+      <w:pPr>
+        <w:jc w:val="both"/>
+        <w:rPr>
+          <w:rFonts w:ascii="Times New Roman" w:hAnsi="Times New Roman" w:cs="Times New Roman"/>
+        </w:rPr>
+      </w:pPr>
+    </w:p>
+    <w:p>
+      <w:pPr>
+        <w:jc w:val="both"/>
+        <w:rPr>
+          <w:rFonts w:ascii="Times New Roman" w:hAnsi="Times New Roman" w:cs="Times New Roman"/>
+        </w:rPr>
+      </w:pPr>
+    </w:p>
+    <w:p>
+      <w:pPr>
+        <w:jc w:val="both"/>
+        <w:rPr>
+          <w:rFonts w:ascii="Times New Roman" w:hAnsi="Times New Roman" w:cs="Times New Roman"/>
+        </w:rPr>
+      </w:pPr>
+    </w:p>
+    <w:p>
+      <w:pPr>
+        <w:jc w:val="both"/>
+        <w:rPr>
+          <w:rFonts w:ascii="Times New Roman" w:hAnsi="Times New Roman" w:cs="Times New Roman"/>
+        </w:rPr>
+      </w:pPr>
+    </w:p>
+    <w:p>
+      <w:pPr>
+        <w:jc w:val="both"/>
+        <w:rPr>
+          <w:rFonts w:ascii="Times New Roman" w:hAnsi="Times New Roman" w:cs="Times New Roman"/>
+        </w:rPr>
+      </w:pPr>
+    </w:p>
+    <w:p>
+      <w:pPr>
+        <w:jc w:val="both"/>
+        <w:rPr>
+          <w:rFonts w:ascii="Times New Roman" w:hAnsi="Times New Roman" w:cs="Times New Roman"/>
+        </w:rPr>
+      </w:pPr>
+    </w:p>
+    <w:p>
+      <w:pPr>
+        <w:jc w:val="both"/>
+        <w:rPr>
+          <w:rFonts w:ascii="Times New Roman" w:hAnsi="Times New Roman" w:cs="Times New Roman"/>
+        </w:rPr>
+      </w:pPr>
+    </w:p>
+    <w:p>
+      <w:pPr>
+        <w:jc w:val="both"/>
+        <w:rPr>
+          <w:rFonts w:ascii="Times New Roman" w:hAnsi="Times New Roman" w:cs="Times New Roman"/>
+        </w:rPr>
+      </w:pPr>
+    </w:p>
+    <w:p>
+      <w:pPr>
+        <w:jc w:val="both"/>
+        <w:rPr>
+          <w:rFonts w:ascii="Times New Roman" w:hAnsi="Times New Roman" w:cs="Times New Roman"/>
+        </w:rPr>
+      </w:pPr>
+    </w:p>
+    <w:p>
+      <w:pPr>
+        <w:jc w:val="both"/>
+        <w:rPr>
+          <w:rFonts w:ascii="Times New Roman" w:hAnsi="Times New Roman" w:cs="Times New Roman"/>
+        </w:rPr>
+      </w:pPr>
+    </w:p>
+    <w:p>
+      <w:pPr>
+        <w:jc w:val="both"/>
+        <w:rPr>
+          <w:rFonts w:ascii="Times New Roman" w:hAnsi="Times New Roman" w:cs="Times New Roman"/>
+        </w:rPr>
+      </w:pPr>
+    </w:p>
+    <w:p>
+      <w:pPr>
+        <w:jc w:val="both"/>
+        <w:rPr>
+          <w:rFonts w:ascii="Times New Roman" w:hAnsi="Times New Roman" w:cs="Times New Roman"/>
+        </w:rPr>
+      </w:pPr>
+    </w:p>
+    <w:p>
+      <w:pPr>
+        <w:jc w:val="both"/>
+        <w:rPr>
+          <w:rFonts w:ascii="Times New Roman" w:hAnsi="Times New Roman" w:cs="Times New Roman"/>
+        </w:rPr>
+      </w:pPr>
+    </w:p>
+    <w:p>
+      <w:pPr>
+        <w:jc w:val="both"/>
+        <w:rPr>
+          <w:rFonts w:ascii="Times New Roman" w:hAnsi="Times New Roman" w:cs="Times New Roman"/>
+        </w:rPr>
+      </w:pPr>
+    </w:p>
+    <w:p>
+      <w:pPr>
+        <w:jc w:val="both"/>
+        <w:rPr>
+          <w:rFonts w:ascii="Times New Roman" w:hAnsi="Times New Roman" w:cs="Times New Roman"/>
+        </w:rPr>
+      </w:pPr>
+    </w:p>
+    <w:p>
+      <w:pPr>
+        <w:jc w:val="both"/>
+        <w:rPr>
+          <w:rFonts w:ascii="Times New Roman" w:hAnsi="Times New Roman" w:cs="Times New Roman"/>
+        </w:rPr>
+      </w:pPr>
+    </w:p>
+    <w:p>
+      <w:pPr>
+        <w:jc w:val="both"/>
+        <w:rPr>
+          <w:rFonts w:ascii="Times New Roman" w:hAnsi="Times New Roman" w:cs="Times New Roman"/>
+        </w:rPr>
+      </w:pPr>
+    </w:p>
+    <w:p>
+      <w:pPr>
+        <w:jc w:val="both"/>
+        <w:rPr>
+          <w:rFonts w:ascii="Times New Roman" w:hAnsi="Times New Roman" w:cs="Times New Roman"/>
+        </w:rPr>
+      </w:pPr>
+    </w:p>
+    <w:p>
+      <w:pPr>
+        <w:jc w:val="both"/>
+        <w:rPr>
+          <w:rFonts w:ascii="Times New Roman" w:hAnsi="Times New Roman" w:cs="Times New Roman"/>
+        </w:rPr>
+      </w:pPr>
+    </w:p>
+    <w:p>
+      <w:pPr>
+        <w:jc w:val="both"/>
+        <w:rPr>
+          <w:rFonts w:ascii="Times New Roman" w:hAnsi="Times New Roman" w:cs="Times New Roman"/>
+        </w:rPr>
+      </w:pPr>
+    </w:p>
+    <w:p>
+      <w:pPr>
+        <w:jc w:val="both"/>
+        <w:rPr>
+          <w:rFonts w:ascii="Times New Roman" w:hAnsi="Times New Roman" w:cs="Times New Roman"/>
+        </w:rPr>
+      </w:pPr>
+    </w:p>
+    <w:p>
+      <w:pPr>
+        <w:jc w:val="both"/>
+        <w:rPr>
+          <w:rFonts w:ascii="Times New Roman" w:hAnsi="Times New Roman" w:cs="Times New Roman"/>
+        </w:rPr>
+      </w:pPr>
     </w:p>
     <w:p>
       <w:pPr>

</xml_diff>